<commit_message>
Adição de alguns resultados dos tabuleiros do enunciado; Começo da função de calculo da heuristica
</commit_message>
<xml_diff>
--- a/Manual Técnico.docx
+++ b/Manual Técnico.docx
@@ -35,7 +35,7 @@
             <w:tblLook w:val="04A0" w:firstRow="1" w:lastRow="0" w:firstColumn="1" w:lastColumn="0" w:noHBand="0" w:noVBand="1"/>
           </w:tblPr>
           <w:tblGrid>
-            <w:gridCol w:w="9552"/>
+            <w:gridCol w:w="9022"/>
           </w:tblGrid>
           <w:tr>
             <w:tc>
@@ -146,16 +146,14 @@
                   <w:dataBinding w:prefixMappings="xmlns:ns0='http://schemas.microsoft.com/office/2006/coverPageProps'" w:xpath="/ns0:CoverPageProperties[1]/ns0:Abstract[1]" w:storeItemID="{55AF091B-3C7A-41E3-B477-F2FDAA23CFDA}"/>
                   <w:text/>
                 </w:sdtPr>
+                <w:sdtEndPr/>
                 <w:sdtContent>
                   <w:p>
                     <w:pPr>
                       <w:jc w:val="center"/>
                     </w:pPr>
                     <w:r>
-                      <w:t xml:space="preserve">[Escreva a síntese do documento aqui. Normalmente, a síntese é um breve resumo do conteúdo do documento. </w:t>
-                    </w:r>
-                    <w:r>
-                      <w:t>Escreva a síntese do documento aqui. Normalmente, a síntese é um breve resumo do conteúdo do documento.]</w:t>
+                      <w:t>[Escreva a síntese do documento aqui. Normalmente, a síntese é um breve resumo do conteúdo do documento. Escreva a síntese do documento aqui. Normalmente, a síntese é um breve resumo do conteúdo do documento.]</w:t>
                     </w:r>
                   </w:p>
                 </w:sdtContent>
@@ -231,351 +229,6 @@
       <w:pPr>
         <w:pStyle w:val="Subttulo"/>
       </w:pPr>
-      <w:r>
-        <w:rPr>
-          <w:noProof/>
-        </w:rPr>
-        <mc:AlternateContent>
-          <mc:Choice Requires="wps">
-            <w:drawing>
-              <wp:anchor distT="0" distB="0" distL="274320" distR="114300" simplePos="0" relativeHeight="251659264" behindDoc="0" locked="0" layoutInCell="1" allowOverlap="1" wp14:editId="1366F143">
-                <wp:simplePos x="0" y="0"/>
-                <wp:positionH relativeFrom="margin">
-                  <wp:align>right</wp:align>
-                </wp:positionH>
-                <wp:positionV relativeFrom="margin">
-                  <wp:align>center</wp:align>
-                </wp:positionV>
-                <wp:extent cx="1920240" cy="8229600"/>
-                <wp:effectExtent l="0" t="0" r="0" b="0"/>
-                <wp:wrapSquare wrapText="bothSides"/>
-                <wp:docPr id="2" name="Rectângulo 2"/>
-                <wp:cNvGraphicFramePr/>
-                <a:graphic xmlns:a="http://schemas.openxmlformats.org/drawingml/2006/main">
-                  <a:graphicData uri="http://schemas.microsoft.com/office/word/2010/wordprocessingShape">
-                    <wps:wsp>
-                      <wps:cNvSpPr/>
-                      <wps:spPr>
-                        <a:xfrm>
-                          <a:off x="0" y="0"/>
-                          <a:ext cx="1920240" cy="8229600"/>
-                        </a:xfrm>
-                        <a:prstGeom prst="rect">
-                          <a:avLst/>
-                        </a:prstGeom>
-                        <a:solidFill>
-                          <a:schemeClr val="bg2">
-                            <a:alpha val="85000"/>
-                          </a:schemeClr>
-                        </a:solidFill>
-                        <a:ln>
-                          <a:noFill/>
-                        </a:ln>
-                      </wps:spPr>
-                      <wps:style>
-                        <a:lnRef idx="2">
-                          <a:schemeClr val="accent1">
-                            <a:shade val="50000"/>
-                          </a:schemeClr>
-                        </a:lnRef>
-                        <a:fillRef idx="1">
-                          <a:schemeClr val="accent1"/>
-                        </a:fillRef>
-                        <a:effectRef idx="0">
-                          <a:schemeClr val="accent1"/>
-                        </a:effectRef>
-                        <a:fontRef idx="minor">
-                          <a:schemeClr val="lt1"/>
-                        </a:fontRef>
-                      </wps:style>
-                      <wps:txbx>
-                        <w:txbxContent>
-                          <w:sdt>
-                            <w:sdtPr>
-                              <w:rPr>
-                                <w:color w:val="2F5897" w:themeColor="text2"/>
-                              </w:rPr>
-                              <w:id w:val="1887987174"/>
-                              <w:temporary/>
-                              <w:showingPlcHdr/>
-                              <w:text/>
-                            </w:sdtPr>
-                            <w:sdtEndPr/>
-                            <w:sdtContent>
-                              <w:p>
-                                <w:pPr>
-                                  <w:pStyle w:val="Cabealho1"/>
-                                  <w:jc w:val="center"/>
-                                  <w:rPr>
-                                    <w:color w:val="2F5897" w:themeColor="text2"/>
-                                  </w:rPr>
-                                </w:pPr>
-                                <w:r>
-                                  <w:rPr>
-                                    <w:color w:val="2F5897" w:themeColor="text2"/>
-                                  </w:rPr>
-                                  <w:t>[Escreva o título da barra lateral]</w:t>
-                                </w:r>
-                              </w:p>
-                            </w:sdtContent>
-                          </w:sdt>
-                          <w:p>
-                            <w:pPr>
-                              <w:spacing w:after="100"/>
-                              <w:jc w:val="center"/>
-                              <w:rPr>
-                                <w:color w:val="6076B4" w:themeColor="accent1"/>
-                              </w:rPr>
-                            </w:pPr>
-                            <w:r>
-                              <w:rPr>
-                                <w:color w:val="6076B4" w:themeColor="accent1"/>
-                              </w:rPr>
-                              <w:sym w:font="Symbol" w:char="F0B7"/>
-                            </w:r>
-                            <w:r>
-                              <w:rPr>
-                                <w:color w:val="6076B4" w:themeColor="accent1"/>
-                              </w:rPr>
-                              <w:t xml:space="preserve"> </w:t>
-                            </w:r>
-                            <w:r>
-                              <w:rPr>
-                                <w:color w:val="6076B4" w:themeColor="accent1"/>
-                              </w:rPr>
-                              <w:sym w:font="Symbol" w:char="F0B7"/>
-                            </w:r>
-                            <w:r>
-                              <w:rPr>
-                                <w:color w:val="6076B4" w:themeColor="accent1"/>
-                              </w:rPr>
-                              <w:t xml:space="preserve"> </w:t>
-                            </w:r>
-                            <w:r>
-                              <w:rPr>
-                                <w:color w:val="6076B4" w:themeColor="accent1"/>
-                              </w:rPr>
-                              <w:sym w:font="Symbol" w:char="F0B7"/>
-                            </w:r>
-                          </w:p>
-                          <w:sdt>
-                            <w:sdtPr>
-                              <w:rPr>
-                                <w:color w:val="2F5897" w:themeColor="text2"/>
-                              </w:rPr>
-                              <w:id w:val="2089965648"/>
-                              <w:temporary/>
-                              <w:showingPlcHdr/>
-                            </w:sdtPr>
-                            <w:sdtEndPr/>
-                            <w:sdtContent>
-                              <w:p>
-                                <w:pPr>
-                                  <w:rPr>
-                                    <w:color w:val="2F5897" w:themeColor="text2"/>
-                                  </w:rPr>
-                                </w:pPr>
-                                <w:r>
-                                  <w:rPr>
-                                    <w:color w:val="2F5897" w:themeColor="text2"/>
-                                  </w:rPr>
-                                  <w:t xml:space="preserve">[Escreva o conteúdo da barra lateral. Uma barra lateral é um </w:t>
-                                </w:r>
-                                <w:r>
-                                  <w:rPr>
-                                    <w:color w:val="2F5897" w:themeColor="text2"/>
-                                  </w:rPr>
-                                  <w:t>suplemento autónomo do documento principal. Está frequentemente alinhada à esquerda ou à direita da página, ou localizada na parte superior ou inferior. Utilize o separador Ferramentas de Desenho para alterar a formatação da caixa de texto da barra lateral</w:t>
-                                </w:r>
-                                <w:r>
-                                  <w:rPr>
-                                    <w:color w:val="2F5897" w:themeColor="text2"/>
-                                  </w:rPr>
-                                  <w:t>.</w:t>
-                                </w:r>
-                              </w:p>
-                              <w:p>
-                                <w:pPr>
-                                  <w:rPr>
-                                    <w:color w:val="2F5897" w:themeColor="text2"/>
-                                  </w:rPr>
-                                </w:pPr>
-                                <w:r>
-                                  <w:rPr>
-                                    <w:color w:val="2F5897" w:themeColor="text2"/>
-                                  </w:rPr>
-                                  <w:t>Escreva o conteúdo da barra lateral. Uma barra lateral é um suplemento autónomo do documento principal.]</w:t>
-                                </w:r>
-                              </w:p>
-                            </w:sdtContent>
-                          </w:sdt>
-                          <w:p>
-                            <w:pPr>
-                              <w:rPr>
-                                <w:color w:val="2F5897" w:themeColor="text2"/>
-                              </w:rPr>
-                            </w:pPr>
-                          </w:p>
-                        </w:txbxContent>
-                      </wps:txbx>
-                      <wps:bodyPr rot="0" spcFirstLastPara="0" vertOverflow="overflow" horzOverflow="overflow" vert="horz" wrap="square" lIns="182880" tIns="457200" rIns="182880" bIns="137160" numCol="1" spcCol="0" rtlCol="0" fromWordArt="0" anchor="t" anchorCtr="0" forceAA="0" compatLnSpc="1">
-                        <a:prstTxWarp prst="textNoShape">
-                          <a:avLst/>
-                        </a:prstTxWarp>
-                        <a:noAutofit/>
-                      </wps:bodyPr>
-                    </wps:wsp>
-                  </a:graphicData>
-                </a:graphic>
-                <wp14:sizeRelH relativeFrom="margin">
-                  <wp14:pctWidth>30000</wp14:pctWidth>
-                </wp14:sizeRelH>
-                <wp14:sizeRelV relativeFrom="margin">
-                  <wp14:pctHeight>100000</wp14:pctHeight>
-                </wp14:sizeRelV>
-              </wp:anchor>
-            </w:drawing>
-          </mc:Choice>
-          <mc:Fallback>
-            <w:pict>
-              <v:rect id="Rectângulo 2" o:spid="_x0000_s1026" style="position:absolute;margin-left:100pt;margin-top:0;width:151.2pt;height:9in;z-index:251659264;visibility:visible;mso-wrap-style:square;mso-width-percent:300;mso-height-percent:1000;mso-wrap-distance-left:21.6pt;mso-wrap-distance-top:0;mso-wrap-distance-right:9pt;mso-wrap-distance-bottom:0;mso-position-horizontal:right;mso-position-horizontal-relative:margin;mso-position-vertical:center;mso-position-vertical-relative:margin;mso-width-percent:300;mso-height-percent:1000;mso-width-relative:margin;mso-height-relative:margin;v-text-anchor:top" o:gfxdata="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" fillcolor="#e4e9ef [3214]" stroked="f" strokeweight="2.25pt">
-                <v:fill opacity="55769f"/>
-                <v:textbox inset="14.4pt,36pt,14.4pt,10.8pt">
-                  <w:txbxContent>
-                    <w:sdt>
-                      <w:sdtPr>
-                        <w:rPr>
-                          <w:color w:val="2F5897" w:themeColor="text2"/>
-                        </w:rPr>
-                        <w:id w:val="1887987174"/>
-                        <w:temporary/>
-                        <w:showingPlcHdr/>
-                        <w:text/>
-                      </w:sdtPr>
-                      <w:sdtEndPr/>
-                      <w:sdtContent>
-                        <w:p>
-                          <w:pPr>
-                            <w:pStyle w:val="Cabealho1"/>
-                            <w:jc w:val="center"/>
-                            <w:rPr>
-                              <w:color w:val="2F5897" w:themeColor="text2"/>
-                            </w:rPr>
-                          </w:pPr>
-                          <w:r>
-                            <w:rPr>
-                              <w:color w:val="2F5897" w:themeColor="text2"/>
-                            </w:rPr>
-                            <w:t>[Escreva o título da barra lateral]</w:t>
-                          </w:r>
-                        </w:p>
-                      </w:sdtContent>
-                    </w:sdt>
-                    <w:p>
-                      <w:pPr>
-                        <w:spacing w:after="100"/>
-                        <w:jc w:val="center"/>
-                        <w:rPr>
-                          <w:color w:val="6076B4" w:themeColor="accent1"/>
-                        </w:rPr>
-                      </w:pPr>
-                      <w:r>
-                        <w:rPr>
-                          <w:color w:val="6076B4" w:themeColor="accent1"/>
-                        </w:rPr>
-                        <w:sym w:font="Symbol" w:char="F0B7"/>
-                      </w:r>
-                      <w:r>
-                        <w:rPr>
-                          <w:color w:val="6076B4" w:themeColor="accent1"/>
-                        </w:rPr>
-                        <w:t xml:space="preserve"> </w:t>
-                      </w:r>
-                      <w:r>
-                        <w:rPr>
-                          <w:color w:val="6076B4" w:themeColor="accent1"/>
-                        </w:rPr>
-                        <w:sym w:font="Symbol" w:char="F0B7"/>
-                      </w:r>
-                      <w:r>
-                        <w:rPr>
-                          <w:color w:val="6076B4" w:themeColor="accent1"/>
-                        </w:rPr>
-                        <w:t xml:space="preserve"> </w:t>
-                      </w:r>
-                      <w:r>
-                        <w:rPr>
-                          <w:color w:val="6076B4" w:themeColor="accent1"/>
-                        </w:rPr>
-                        <w:sym w:font="Symbol" w:char="F0B7"/>
-                      </w:r>
-                    </w:p>
-                    <w:sdt>
-                      <w:sdtPr>
-                        <w:rPr>
-                          <w:color w:val="2F5897" w:themeColor="text2"/>
-                        </w:rPr>
-                        <w:id w:val="2089965648"/>
-                        <w:temporary/>
-                        <w:showingPlcHdr/>
-                      </w:sdtPr>
-                      <w:sdtEndPr/>
-                      <w:sdtContent>
-                        <w:p>
-                          <w:pPr>
-                            <w:rPr>
-                              <w:color w:val="2F5897" w:themeColor="text2"/>
-                            </w:rPr>
-                          </w:pPr>
-                          <w:r>
-                            <w:rPr>
-                              <w:color w:val="2F5897" w:themeColor="text2"/>
-                            </w:rPr>
-                            <w:t xml:space="preserve">[Escreva o conteúdo da barra lateral. Uma barra lateral é um </w:t>
-                          </w:r>
-                          <w:r>
-                            <w:rPr>
-                              <w:color w:val="2F5897" w:themeColor="text2"/>
-                            </w:rPr>
-                            <w:t>suplemento autónomo do documento principal. Está frequentemente alinhada à esquerda ou à direita da página, ou localizada na parte superior ou inferior. Utilize o separador Ferramentas de Desenho para alterar a formatação da caixa de texto da barra lateral</w:t>
-                          </w:r>
-                          <w:r>
-                            <w:rPr>
-                              <w:color w:val="2F5897" w:themeColor="text2"/>
-                            </w:rPr>
-                            <w:t>.</w:t>
-                          </w:r>
-                        </w:p>
-                        <w:p>
-                          <w:pPr>
-                            <w:rPr>
-                              <w:color w:val="2F5897" w:themeColor="text2"/>
-                            </w:rPr>
-                          </w:pPr>
-                          <w:r>
-                            <w:rPr>
-                              <w:color w:val="2F5897" w:themeColor="text2"/>
-                            </w:rPr>
-                            <w:t>Escreva o conteúdo da barra lateral. Uma barra lateral é um suplemento autónomo do documento principal.]</w:t>
-                          </w:r>
-                        </w:p>
-                      </w:sdtContent>
-                    </w:sdt>
-                    <w:p>
-                      <w:pPr>
-                        <w:rPr>
-                          <w:color w:val="2F5897" w:themeColor="text2"/>
-                        </w:rPr>
-                      </w:pPr>
-                    </w:p>
-                  </w:txbxContent>
-                </v:textbox>
-                <w10:wrap type="square" anchorx="margin" anchory="margin"/>
-              </v:rect>
-            </w:pict>
-          </mc:Fallback>
-        </mc:AlternateContent>
-      </w:r>
       <w:sdt>
         <w:sdtPr>
           <w:alias w:val="Subtítulo"/>
@@ -595,95 +248,141 @@
         </w:sdtContent>
       </w:sdt>
     </w:p>
-    <w:sdt>
-      <w:sdtPr>
+    <w:p/>
+    <w:p>
+      <w:r>
+        <w:t>Requisitos do relatório</w:t>
+      </w:r>
+    </w:p>
+    <w:p>
+      <w:pPr>
+        <w:autoSpaceDE w:val="0"/>
+        <w:autoSpaceDN w:val="0"/>
+        <w:adjustRightInd w:val="0"/>
+        <w:spacing w:after="0" w:line="240" w:lineRule="auto"/>
         <w:rPr>
-          <w:rFonts w:asciiTheme="minorHAnsi" w:eastAsiaTheme="minorEastAsia" w:hAnsiTheme="minorHAnsi" w:cstheme="minorBidi"/>
-          <w:bCs w:val="0"/>
-          <w:i w:val="0"/>
-          <w:color w:val="auto"/>
-          <w:sz w:val="22"/>
-          <w:szCs w:val="22"/>
+          <w:rFonts w:ascii="TeXGyreHeros-Regular" w:hAnsi="TeXGyreHeros-Regular" w:cs="TeXGyreHeros-Regular"/>
         </w:rPr>
-        <w:alias w:val="Escreva o corpo do relatório"/>
-        <w:tag w:val="Escreva o corpo do relatório"/>
-        <w:id w:val="108009038"/>
-        <w:placeholder>
-          <w:docPart w:val="A06407FE612C44C0A5D9AA88DA8F284C"/>
-        </w:placeholder>
-        <w:temporary/>
-        <w:showingPlcHdr/>
-      </w:sdtPr>
-      <w:sdtEndPr/>
-      <w:sdtContent>
-        <w:p>
-          <w:pPr>
-            <w:pStyle w:val="Cabealho1"/>
-          </w:pPr>
-          <w:r>
-            <w:t>Cabeçalho 1</w:t>
-          </w:r>
-        </w:p>
-        <w:p>
-          <w:r>
-            <w:t>No separador Inserir, as galerias incluem itens que foram concebidos para serem coordenados com o</w:t>
-          </w:r>
-          <w:r>
-            <w:t xml:space="preserve"> aspecto global do documento. Pode utilizar estas galerias para inserir tabelas, cabeçalhos, rodapés, listas, folhas de rosto e outros blocos modulares de documento. Quando cria imagens, gráficos ou diagramas, também pode coordená-los com o aspecto actual </w:t>
-          </w:r>
-          <w:r>
-            <w:t>do documento.</w:t>
-          </w:r>
-        </w:p>
-        <w:p>
-          <w:pPr>
-            <w:pStyle w:val="Cabealho2"/>
-          </w:pPr>
-          <w:r>
-            <w:t>Cabeçalho 2</w:t>
-          </w:r>
-        </w:p>
-        <w:p>
-          <w:r>
-            <w:t>Pode alterar facilmente a formatação de texto seleccionado no documento escolhendo um aspecto para o texto seleccionado a partir da galeria Estilos Rápidos no separador Base. Pode também formatar directamente texto utilizando os outros controlos do separad</w:t>
-          </w:r>
-          <w:r>
-            <w:t xml:space="preserve">or Base. A maioria dos controlos permite optar por utilizar o aspecto do tema actual ou um formato especificado directamente pelo utilizador. </w:t>
-          </w:r>
-        </w:p>
-        <w:p>
-          <w:r>
-            <w:t xml:space="preserve">Para alterar o aspecto global do documento, escolha novos Elementos de tema no separador Esquema de Página. Para </w:t>
-          </w:r>
-          <w:r>
-            <w:t>alterar os aspectos disponíveis na galeria Estilos Rápidos, utilize o comando Alterar Conjunto Actual de Estilos Rápidos. As galerias Temas e Estilos Rápidos fornecem comandos de reposição, de modo a poder sempre restaurar o aspecto do documento para o ori</w:t>
-          </w:r>
-          <w:r>
-            <w:t>ginal contido no modelo actual.</w:t>
-          </w:r>
-        </w:p>
-        <w:p>
-          <w:pPr>
-            <w:pStyle w:val="Cabealho3"/>
-          </w:pPr>
-          <w:r>
-            <w:t>Cabeçalho 3</w:t>
-          </w:r>
-        </w:p>
-        <w:p>
-          <w:pPr>
-            <w:spacing w:line="288" w:lineRule="auto"/>
-          </w:pPr>
-          <w:r>
-            <w:t>No separador Inserir, as galerias incluem itens que foram concebidos para serem coordenados com o aspecto global do documento. Pode utilizar estas galerias para inserir tabelas, cabeçalhos, rodapés, listas, folha</w:t>
-          </w:r>
-          <w:r>
-            <w:t>s de rosto e outros blocos modulares de documento.</w:t>
-          </w:r>
-        </w:p>
-      </w:sdtContent>
-    </w:sdt>
-    <w:p/>
+      </w:pPr>
+      <w:r>
+        <w:rPr>
+          <w:rFonts w:ascii="TeXGyreHeros-Regular" w:hAnsi="TeXGyreHeros-Regular" w:cs="TeXGyreHeros-Regular"/>
+        </w:rPr>
+        <w:t>O Manual Técnico deverá conter o algoritmo geral e por partes devidamente</w:t>
+      </w:r>
+    </w:p>
+    <w:p>
+      <w:pPr>
+        <w:autoSpaceDE w:val="0"/>
+        <w:autoSpaceDN w:val="0"/>
+        <w:adjustRightInd w:val="0"/>
+        <w:spacing w:after="0" w:line="240" w:lineRule="auto"/>
+        <w:rPr>
+          <w:rFonts w:ascii="TeXGyreHeros-Regular" w:hAnsi="TeXGyreHeros-Regular" w:cs="TeXGyreHeros-Regular"/>
+        </w:rPr>
+      </w:pPr>
+      <w:r>
+        <w:rPr>
+          <w:rFonts w:ascii="TeXGyreHeros-Regular" w:hAnsi="TeXGyreHeros-Regular" w:cs="TeXGyreHeros-Regular"/>
+        </w:rPr>
+        <w:t>comentado; descrição dos objetos que compõem o projeto, incluindo dados e procedimentos;</w:t>
+      </w:r>
+    </w:p>
+    <w:p>
+      <w:pPr>
+        <w:autoSpaceDE w:val="0"/>
+        <w:autoSpaceDN w:val="0"/>
+        <w:adjustRightInd w:val="0"/>
+        <w:spacing w:after="0" w:line="240" w:lineRule="auto"/>
+        <w:rPr>
+          <w:rFonts w:ascii="TeXGyreHeros-Regular" w:hAnsi="TeXGyreHeros-Regular" w:cs="TeXGyreHeros-Regular"/>
+        </w:rPr>
+      </w:pPr>
+      <w:r>
+        <w:rPr>
+          <w:rFonts w:ascii="TeXGyreHeros-Regular" w:hAnsi="TeXGyreHeros-Regular" w:cs="TeXGyreHeros-Regular"/>
+        </w:rPr>
+        <w:t>identificação das limitações e opções técnicas. Deverá ser apresentada uma análise critica dos</w:t>
+      </w:r>
+    </w:p>
+    <w:p>
+      <w:pPr>
+        <w:autoSpaceDE w:val="0"/>
+        <w:autoSpaceDN w:val="0"/>
+        <w:adjustRightInd w:val="0"/>
+        <w:spacing w:after="0" w:line="240" w:lineRule="auto"/>
+        <w:rPr>
+          <w:rFonts w:ascii="TeXGyreHeros-Regular" w:hAnsi="TeXGyreHeros-Regular" w:cs="TeXGyreHeros-Regular"/>
+        </w:rPr>
+      </w:pPr>
+      <w:r>
+        <w:rPr>
+          <w:rFonts w:ascii="TeXGyreHeros-Regular" w:hAnsi="TeXGyreHeros-Regular" w:cs="TeXGyreHeros-Regular"/>
+        </w:rPr>
+        <w:t>resultados das execuções do programa onde deverá transparecer a compreensão das limitações</w:t>
+      </w:r>
+    </w:p>
+    <w:p>
+      <w:pPr>
+        <w:autoSpaceDE w:val="0"/>
+        <w:autoSpaceDN w:val="0"/>
+        <w:adjustRightInd w:val="0"/>
+        <w:spacing w:after="0" w:line="240" w:lineRule="auto"/>
+        <w:rPr>
+          <w:rFonts w:ascii="TeXGyreHeros-Regular" w:hAnsi="TeXGyreHeros-Regular" w:cs="TeXGyreHeros-Regular"/>
+        </w:rPr>
+      </w:pPr>
+      <w:r>
+        <w:rPr>
+          <w:rFonts w:ascii="TeXGyreHeros-Regular" w:hAnsi="TeXGyreHeros-Regular" w:cs="TeXGyreHeros-Regular"/>
+        </w:rPr>
+        <w:t>do projeto. Deverão usar uma análise comparativa do conjunto de execuções do programa</w:t>
+      </w:r>
+    </w:p>
+    <w:p>
+      <w:pPr>
+        <w:autoSpaceDE w:val="0"/>
+        <w:autoSpaceDN w:val="0"/>
+        <w:adjustRightInd w:val="0"/>
+        <w:spacing w:after="0" w:line="240" w:lineRule="auto"/>
+        <w:rPr>
+          <w:rFonts w:ascii="TeXGyreHeros-Regular" w:hAnsi="TeXGyreHeros-Regular" w:cs="TeXGyreHeros-Regular"/>
+        </w:rPr>
+      </w:pPr>
+      <w:r>
+        <w:rPr>
+          <w:rFonts w:ascii="TeXGyreHeros-Regular" w:hAnsi="TeXGyreHeros-Regular" w:cs="TeXGyreHeros-Regular"/>
+        </w:rPr>
+        <w:t>para cada algoritmo e cada problema, permitindo verificar o desempenho de cada algoritmo e</w:t>
+      </w:r>
+    </w:p>
+    <w:p>
+      <w:pPr>
+        <w:autoSpaceDE w:val="0"/>
+        <w:autoSpaceDN w:val="0"/>
+        <w:adjustRightInd w:val="0"/>
+        <w:spacing w:after="0" w:line="240" w:lineRule="auto"/>
+        <w:rPr>
+          <w:rFonts w:ascii="TeXGyreHeros-Regular" w:hAnsi="TeXGyreHeros-Regular" w:cs="TeXGyreHeros-Regular"/>
+        </w:rPr>
+      </w:pPr>
+      <w:r>
+        <w:rPr>
+          <w:rFonts w:ascii="TeXGyreHeros-Regular" w:hAnsi="TeXGyreHeros-Regular" w:cs="TeXGyreHeros-Regular"/>
+        </w:rPr>
+        <w:t>das heurísticas. Deverá, por fim, apresentar a lista dos requisitos do projeto (listados neste</w:t>
+      </w:r>
+    </w:p>
+    <w:p>
+      <w:r>
+        <w:rPr>
+          <w:rFonts w:ascii="TeXGyreHeros-Regular" w:hAnsi="TeXGyreHeros-Regular" w:cs="TeXGyreHeros-Regular"/>
+        </w:rPr>
+        <w:t>documento) que não foram implementados.</w:t>
+      </w:r>
+      <w:bookmarkStart w:id="0" w:name="_GoBack"/>
+      <w:bookmarkEnd w:id="0"/>
+    </w:p>
     <w:sectPr>
       <w:headerReference w:type="default" r:id="rId9"/>
       <w:footerReference w:type="even" r:id="rId10"/>
@@ -920,17 +619,18 @@
     </w:r>
     <w:r>
       <w:rPr>
-        <w:rFonts w:hint="eastAsia"/>
         <w:color w:val="6076B4" w:themeColor="accent1"/>
       </w:rPr>
       <w:fldChar w:fldCharType="separate"/>
     </w:r>
     <w:r>
       <w:rPr>
+        <w:b/>
+        <w:bCs/>
         <w:noProof/>
         <w:color w:val="6076B4" w:themeColor="accent1"/>
       </w:rPr>
-      <w:t>Cabeçalho 1</w:t>
+      <w:t>Erro! Não existe nenhum texto com o estilo especificado no documento.</w:t>
     </w:r>
     <w:r>
       <w:rPr>
@@ -967,13 +667,7 @@
       <w:rPr>
         <w:color w:val="6076B4" w:themeColor="accent1"/>
       </w:rPr>
-      <w:instrText xml:space="preserve">PAGE  \* Arabic  \* </w:instrText>
-    </w:r>
-    <w:r>
-      <w:rPr>
-        <w:color w:val="6076B4" w:themeColor="accent1"/>
-      </w:rPr>
-      <w:instrText>MERGEFORMAT</w:instrText>
+      <w:instrText>PAGE  \* Arabic  \* MERGEFORMAT</w:instrText>
     </w:r>
     <w:r>
       <w:rPr>
@@ -1032,7 +726,6 @@
       </w:rPr>
       <w:alias w:val="Título"/>
       <w:id w:val="-1396499233"/>
-      <w:placeholder/>
       <w:dataBinding w:prefixMappings="xmlns:ns0='http://schemas.openxmlformats.org/package/2006/metadata/core-properties' xmlns:ns1='http://purl.org/dc/elements/1.1/'" w:xpath="/ns0:coreProperties[1]/ns1:title[1]" w:storeItemID="{6C3C8BC8-F283-45AE-878A-BAB7291924A1}"/>
       <w:text/>
     </w:sdtPr>
@@ -1268,7 +961,7 @@
     <w:lsdException w:name="Table Web 2" w:semiHidden="1" w:unhideWhenUsed="1"/>
     <w:lsdException w:name="Table Web 3" w:semiHidden="1" w:unhideWhenUsed="1"/>
     <w:lsdException w:name="Balloon Text" w:semiHidden="1" w:unhideWhenUsed="1"/>
-    <w:lsdException w:name="Table Grid" w:semiHidden="1" w:uiPriority="59" w:unhideWhenUsed="1"/>
+    <w:lsdException w:name="Table Grid" w:uiPriority="59"/>
     <w:lsdException w:name="Table Theme" w:semiHidden="1" w:unhideWhenUsed="1"/>
     <w:lsdException w:name="Placeholder Text" w:semiHidden="1"/>
     <w:lsdException w:name="No Spacing" w:uiPriority="1" w:qFormat="1"/>
@@ -2319,93 +2012,7 @@
             <w:pStyle w:val="F7E5E8F5D2D54F80885CE8867EE72021"/>
           </w:pPr>
           <w:r>
-            <w:t>[Escreva a síntese do documento aqui. Normalmente, a síntese é um breve resumo do conteúdo do documen</w:t>
-          </w:r>
-          <w:r>
-            <w:t>to. Escreva a síntese do documento aqui. Normalmente, a síntese é um breve resumo do conteúdo do documento.]</w:t>
-          </w:r>
-        </w:p>
-      </w:docPartBody>
-    </w:docPart>
-    <w:docPart>
-      <w:docPartPr>
-        <w:name w:val="A06407FE612C44C0A5D9AA88DA8F284C"/>
-        <w:category>
-          <w:name w:val="Geral"/>
-          <w:gallery w:val="placeholder"/>
-        </w:category>
-        <w:types>
-          <w:type w:val="bbPlcHdr"/>
-        </w:types>
-        <w:behaviors>
-          <w:behavior w:val="content"/>
-        </w:behaviors>
-        <w:guid w:val="{FB03F890-59D4-49F9-8B31-B43F8E6E0915}"/>
-      </w:docPartPr>
-      <w:docPartBody>
-        <w:p>
-          <w:r>
-            <w:rPr>
-              <w:rStyle w:val="Cabealho1Carter"/>
-            </w:rPr>
-            <w:t>Cabeçalho 1</w:t>
-          </w:r>
-        </w:p>
-        <w:p>
-          <w:r>
-            <w:t>No separador Inserir, as galerias incluem itens que foram concebidos para serem coordenados com o aspecto global do documento. Pode uti</w:t>
-          </w:r>
-          <w:r>
-            <w:t>lizar estas galerias para inserir tabelas, cabeçalhos, rodapés, listas, folhas de rosto e outros blocos modulares de documento. Quando cria imagens, gráficos ou diagramas, também pode coordená-los com o aspecto actual do documento.</w:t>
-          </w:r>
-        </w:p>
-        <w:p>
-          <w:pPr>
-            <w:pStyle w:val="Cabealho2"/>
-          </w:pPr>
-          <w:r>
-            <w:t>Cabeçalho 2</w:t>
-          </w:r>
-        </w:p>
-        <w:p>
-          <w:r>
-            <w:t>Pode alterar</w:t>
-          </w:r>
-          <w:r>
-            <w:t xml:space="preserve"> facilmente a formatação de texto seleccionado no documento escolhendo um aspecto para o texto seleccionado a partir da galeria Estilos Rápidos no separador Base. Pode também formatar directamente texto utilizando os outros controlos do separador Base. A m</w:t>
-          </w:r>
-          <w:r>
-            <w:t xml:space="preserve">aioria dos controlos permite optar por utilizar o aspecto do tema actual ou um formato especificado directamente pelo utilizador. </w:t>
-          </w:r>
-        </w:p>
-        <w:p>
-          <w:r>
-            <w:t>Para alterar o aspecto global do documento, escolha novos Elementos de tema no separador Esquema de Página. Para alterar os a</w:t>
-          </w:r>
-          <w:r>
-            <w:t>spectos disponíveis na galeria Estilos Rápidos, utilize o comando Alterar Conjunto Actual de Estilos Rápidos. As galerias Temas e Estilos Rápidos fornecem comandos de reposição, de modo a poder sempre restaurar o aspecto do documento para o original contid</w:t>
-          </w:r>
-          <w:r>
-            <w:t>o no modelo actual.</w:t>
-          </w:r>
-        </w:p>
-        <w:p>
-          <w:pPr>
-            <w:pStyle w:val="Cabealho3"/>
-          </w:pPr>
-          <w:r>
-            <w:t>Cabeçalho 3</w:t>
-          </w:r>
-        </w:p>
-        <w:p>
-          <w:pPr>
-            <w:pStyle w:val="A06407FE612C44C0A5D9AA88DA8F284C"/>
-          </w:pPr>
-          <w:r>
-            <w:t>No separador Inserir, as galerias incluem itens que foram concebidos para serem coordenados com o aspecto global do documento. Pode utilizar estas galerias para inserir tabelas, cabeçalhos, rodapés, listas, folhas de rosto e</w:t>
-          </w:r>
-          <w:r>
-            <w:t xml:space="preserve"> outros blocos modulares de documento. Quando cria imagens, gráficos ou diagramas, também pode coordená-los com o aspecto actual do documento.</w:t>
+            <w:t>[Escreva a síntese do documento aqui. Normalmente, a síntese é um breve resumo do conteúdo do documento. Escreva a síntese do documento aqui. Normalmente, a síntese é um breve resumo do conteúdo do documento.]</w:t>
           </w:r>
         </w:p>
       </w:docPartBody>
@@ -2443,6 +2050,15 @@
     <w:family w:val="swiss"/>
     <w:pitch w:val="variable"/>
     <w:sig w:usb0="E1002EFF" w:usb1="C000605B" w:usb2="00000029" w:usb3="00000000" w:csb0="000101FF" w:csb1="00000000"/>
+  </w:font>
+  <w:font w:name="TeXGyreHeros-Regular">
+    <w:altName w:val="Calibri"/>
+    <w:panose1 w:val="00000000000000000000"/>
+    <w:charset w:val="00"/>
+    <w:family w:val="auto"/>
+    <w:notTrueType/>
+    <w:pitch w:val="default"/>
+    <w:sig w:usb0="00000003" w:usb1="00000000" w:usb2="00000000" w:usb3="00000000" w:csb0="00000001" w:csb1="00000000"/>
   </w:font>
   <w:font w:name="Symbol">
     <w:panose1 w:val="05050102010706020507"/>
@@ -2499,6 +2115,8 @@
   <w:rsids>
     <w:rsidRoot w:val="00107EBB"/>
     <w:rsid w:val="00107EBB"/>
+    <w:rsid w:val="00246EE9"/>
+    <w:rsid w:val="003F3DE0"/>
   </w:rsids>
   <m:mathPr>
     <m:mathFont m:val="Cambria Math"/>
@@ -3354,15 +2972,6 @@
 </file>
 
 <file path=customXml/item1.xml><?xml version="1.0" encoding="utf-8"?>
-<?mso-contentType ?>
-<FormTemplates xmlns="http://schemas.microsoft.com/sharepoint/v3/contenttype/forms">
-  <Display>DocumentLibraryForm</Display>
-  <Edit>AssetEditForm</Edit>
-  <New>DocumentLibraryForm</New>
-</FormTemplates>
-</file>
-
-<file path=customXml/item2.xml><?xml version="1.0" encoding="utf-8"?>
 <outs:outSpaceData xmlns:outs="http://schemas.microsoft.com/office/2009/outspace/metadata">
   <outs:relatedDates/>
   <outs:relatedDocuments/>
@@ -3372,11 +2981,28 @@
 </outs:outSpaceData>
 </file>
 
+<file path=customXml/item2.xml><?xml version="1.0" encoding="utf-8"?>
+<?mso-contentType ?>
+<FormTemplates xmlns="http://schemas.microsoft.com/sharepoint/v3/contenttype/forms">
+  <Display>DocumentLibraryForm</Display>
+  <Edit>AssetEditForm</Edit>
+  <New>DocumentLibraryForm</New>
+</FormTemplates>
+</file>
+
 <file path=customXml/item3.xml><?xml version="1.0" encoding="utf-8"?>
 <b:Sources xmlns:b="http://schemas.openxmlformats.org/officeDocument/2006/bibliography" SelectedStyle="\APA.XSL" StyleName="APA"/>
 </file>
 
 <file path=customXml/itemProps1.xml><?xml version="1.0" encoding="utf-8"?>
+<ds:datastoreItem xmlns:ds="http://schemas.openxmlformats.org/officeDocument/2006/customXml" ds:itemID="{8AA9BBAF-2A1F-4D95-901E-4FFB9D2C6CBC}">
+  <ds:schemaRefs>
+    <ds:schemaRef ds:uri="http://schemas.microsoft.com/office/2009/outspace/metadata"/>
+  </ds:schemaRefs>
+</ds:datastoreItem>
+</file>
+
+<file path=customXml/itemProps2.xml><?xml version="1.0" encoding="utf-8"?>
 <ds:datastoreItem xmlns:ds="http://schemas.openxmlformats.org/officeDocument/2006/customXml" ds:itemID="{9F958C1C-7687-4DA3-A9E2-A05C93FD1E3B}">
   <ds:schemaRefs>
     <ds:schemaRef ds:uri="http://schemas.microsoft.com/sharepoint/v3/contenttype/forms"/>
@@ -3384,16 +3010,8 @@
 </ds:datastoreItem>
 </file>
 
-<file path=customXml/itemProps2.xml><?xml version="1.0" encoding="utf-8"?>
-<ds:datastoreItem xmlns:ds="http://schemas.openxmlformats.org/officeDocument/2006/customXml" ds:itemID="{8AA9BBAF-2A1F-4D95-901E-4FFB9D2C6CBC}">
-  <ds:schemaRefs>
-    <ds:schemaRef ds:uri="http://schemas.microsoft.com/office/2009/outspace/metadata"/>
-  </ds:schemaRefs>
-</ds:datastoreItem>
-</file>
-
 <file path=customXml/itemProps3.xml><?xml version="1.0" encoding="utf-8"?>
-<ds:datastoreItem xmlns:ds="http://schemas.openxmlformats.org/officeDocument/2006/customXml" ds:itemID="{3ED1096D-18AA-4704-9BB8-D33E4E09F019}">
+<ds:datastoreItem xmlns:ds="http://schemas.openxmlformats.org/officeDocument/2006/customXml" ds:itemID="{29F0F00E-416D-4DD6-84A6-080D67B55CF3}">
   <ds:schemaRefs>
     <ds:schemaRef ds:uri="http://schemas.openxmlformats.org/officeDocument/2006/bibliography"/>
   </ds:schemaRefs>

</xml_diff>